<commit_message>
Getting later weeks started.
</commit_message>
<xml_diff>
--- a/Administration/VC - Syllabus.docx
+++ b/Administration/VC - Syllabus.docx
@@ -1,6 +1,6 @@
 
 <file path=word/document.xml><?xml version="1.0" encoding="utf-8"?>
-<w:document xmlns:wpc="http://schemas.microsoft.com/office/word/2010/wordprocessingCanvas" xmlns:cx="http://schemas.microsoft.com/office/drawing/2014/chartex" xmlns:cx1="http://schemas.microsoft.com/office/drawing/2015/9/8/chartex" xmlns:cx2="http://schemas.microsoft.com/office/drawing/2015/10/21/chartex" xmlns:cx3="http://schemas.microsoft.com/office/drawing/2016/5/9/chartex" xmlns:cx4="http://schemas.microsoft.com/office/drawing/2016/5/10/chartex" xmlns:cx5="http://schemas.microsoft.com/office/drawing/2016/5/11/chartex" xmlns:cx6="http://schemas.microsoft.com/office/drawing/2016/5/12/chartex" xmlns:cx7="http://schemas.microsoft.com/office/drawing/2016/5/13/chartex" xmlns:cx8="http://schemas.microsoft.com/office/drawing/2016/5/14/chartex" xmlns:mc="http://schemas.openxmlformats.org/markup-compatibility/2006" xmlns:aink="http://schemas.microsoft.com/office/drawing/2016/ink" xmlns:am3d="http://schemas.microsoft.com/office/drawing/2017/model3d" xmlns:o="urn:schemas-microsoft-com:office:office" xmlns:oel="http://schemas.microsoft.com/office/2019/extlst" xmlns:r="http://schemas.openxmlformats.org/officeDocument/2006/relationships" xmlns:m="http://schemas.openxmlformats.org/officeDocument/2006/math" xmlns:v="urn:schemas-microsoft-com:vml" xmlns:wp14="http://schemas.microsoft.com/office/word/2010/wordprocessingDrawing" xmlns:wp="http://schemas.openxmlformats.org/drawingml/2006/wordprocessingDrawing" xmlns:w10="urn:schemas-microsoft-com:office:word" xmlns:w="http://schemas.openxmlformats.org/wordprocessingml/2006/main" xmlns:w14="http://schemas.microsoft.com/office/word/2010/wordml" xmlns:w15="http://schemas.microsoft.com/office/word/2012/wordml" xmlns:w16cex="http://schemas.microsoft.com/office/word/2018/wordml/cex" xmlns:w16cid="http://schemas.microsoft.com/office/word/2016/wordml/cid" xmlns:w16="http://schemas.microsoft.com/office/word/2018/wordml" xmlns:w16sdtdh="http://schemas.microsoft.com/office/word/2020/wordml/sdtdatahash" xmlns:w16se="http://schemas.microsoft.com/office/word/2015/wordml/symex" xmlns:wpg="http://schemas.microsoft.com/office/word/2010/wordprocessingGroup" xmlns:wpi="http://schemas.microsoft.com/office/word/2010/wordprocessingInk" xmlns:wne="http://schemas.microsoft.com/office/word/2006/wordml" xmlns:wps="http://schemas.microsoft.com/office/word/2010/wordprocessingShape" mc:Ignorable="w14 w15 w16se w16cid w16 w16cex w16sdtdh wp14">
+<w:document xmlns:wpc="http://schemas.microsoft.com/office/word/2010/wordprocessingCanvas" xmlns:cx="http://schemas.microsoft.com/office/drawing/2014/chartex" xmlns:cx1="http://schemas.microsoft.com/office/drawing/2015/9/8/chartex" xmlns:cx2="http://schemas.microsoft.com/office/drawing/2015/10/21/chartex" xmlns:cx3="http://schemas.microsoft.com/office/drawing/2016/5/9/chartex" xmlns:cx4="http://schemas.microsoft.com/office/drawing/2016/5/10/chartex" xmlns:cx5="http://schemas.microsoft.com/office/drawing/2016/5/11/chartex" xmlns:cx6="http://schemas.microsoft.com/office/drawing/2016/5/12/chartex" xmlns:cx7="http://schemas.microsoft.com/office/drawing/2016/5/13/chartex" xmlns:cx8="http://schemas.microsoft.com/office/drawing/2016/5/14/chartex" xmlns:mc="http://schemas.openxmlformats.org/markup-compatibility/2006" xmlns:aink="http://schemas.microsoft.com/office/drawing/2016/ink" xmlns:am3d="http://schemas.microsoft.com/office/drawing/2017/model3d" xmlns:o="urn:schemas-microsoft-com:office:office" xmlns:oel="http://schemas.microsoft.com/office/2019/extlst" xmlns:r="http://schemas.openxmlformats.org/officeDocument/2006/relationships" xmlns:m="http://schemas.openxmlformats.org/officeDocument/2006/math" xmlns:v="urn:schemas-microsoft-com:vml" xmlns:wp14="http://schemas.microsoft.com/office/word/2010/wordprocessingDrawing" xmlns:wp="http://schemas.openxmlformats.org/drawingml/2006/wordprocessingDrawing" xmlns:w10="urn:schemas-microsoft-com:office:word" xmlns:w="http://schemas.openxmlformats.org/wordprocessingml/2006/main" xmlns:w14="http://schemas.microsoft.com/office/word/2010/wordml" xmlns:w15="http://schemas.microsoft.com/office/word/2012/wordml" xmlns:w16cex="http://schemas.microsoft.com/office/word/2018/wordml/cex" xmlns:w16cid="http://schemas.microsoft.com/office/word/2016/wordml/cid" xmlns:w16="http://schemas.microsoft.com/office/word/2018/wordml" xmlns:w16du="http://schemas.microsoft.com/office/word/2023/wordml/word16du" xmlns:w16sdtdh="http://schemas.microsoft.com/office/word/2020/wordml/sdtdatahash" xmlns:w16sdtfl="http://schemas.microsoft.com/office/word/2024/wordml/sdtformatlock" xmlns:w16se="http://schemas.microsoft.com/office/word/2015/wordml/symex" xmlns:wpg="http://schemas.microsoft.com/office/word/2010/wordprocessingGroup" xmlns:wpi="http://schemas.microsoft.com/office/word/2010/wordprocessingInk" xmlns:wne="http://schemas.microsoft.com/office/word/2006/wordml" xmlns:wps="http://schemas.microsoft.com/office/word/2010/wordprocessingShape" mc:Ignorable="w14 w15 w16se w16cid w16 w16cex w16sdtdh w16sdtfl w16du wp14">
   <w:body>
     <w:p>
       <w:pPr>
@@ -42,7 +42,7 @@
           <w:sz w:val="41"/>
           <w:szCs w:val="41"/>
         </w:rPr>
-        <w:t>___</w:t>
+        <w:t>689</w:t>
       </w:r>
       <w:r>
         <w:rPr>
@@ -282,6 +282,13 @@
         </w:rPr>
         <w:tab/>
       </w:r>
+      <w:r>
+        <w:rPr>
+          <w:b/>
+          <w:spacing w:val="-11"/>
+        </w:rPr>
+        <w:t>T/R – 9:00AM – 1:00PM</w:t>
+      </w:r>
     </w:p>
     <w:p>
       <w:pPr>
@@ -327,6 +334,12 @@
         </w:rPr>
         <w:tab/>
       </w:r>
+      <w:r>
+        <w:rPr>
+          <w:spacing w:val="-8"/>
+        </w:rPr>
+        <w:t>T/R – 2:00PM – 3:15PM</w:t>
+      </w:r>
     </w:p>
     <w:p>
       <w:pPr>
@@ -365,6 +378,12 @@
           <w:spacing w:val="-2"/>
         </w:rPr>
         <w:tab/>
+      </w:r>
+      <w:r>
+        <w:rPr>
+          <w:spacing w:val="-2"/>
+        </w:rPr>
+        <w:t>MSS - 3110</w:t>
       </w:r>
       <w:r>
         <w:rPr>
@@ -864,27 +883,7 @@
           <w:szCs w:val="21"/>
           <w:shd w:val="clear" w:color="auto" w:fill="FFFFFF"/>
         </w:rPr>
-        <w:t xml:space="preserve">. </w:t>
-      </w:r>
-      <w:proofErr w:type="spellStart"/>
-      <w:r>
-        <w:rPr>
-          <w:color w:val="222222"/>
-          <w:sz w:val="21"/>
-          <w:szCs w:val="21"/>
-          <w:shd w:val="clear" w:color="auto" w:fill="FFFFFF"/>
-        </w:rPr>
-        <w:t>Mit</w:t>
-      </w:r>
-      <w:proofErr w:type="spellEnd"/>
-      <w:r>
-        <w:rPr>
-          <w:color w:val="222222"/>
-          <w:sz w:val="21"/>
-          <w:szCs w:val="21"/>
-          <w:shd w:val="clear" w:color="auto" w:fill="FFFFFF"/>
-        </w:rPr>
-        <w:t xml:space="preserve"> Press, 2020.</w:t>
+        <w:t>. Mit Press, 2020.</w:t>
       </w:r>
     </w:p>
     <w:p>
@@ -975,16 +974,11 @@
     </w:p>
     <w:p>
       <w:pPr>
-        <w:pStyle w:val="ListParagraph"/>
-        <w:numPr>
-          <w:ilvl w:val="0"/>
-          <w:numId w:val="8"/>
-        </w:numPr>
-        <w:spacing w:after="240"/>
-      </w:pPr>
-      <w:r>
-        <w:t>Visual Studio: Atari Dev Studio</w:t>
-      </w:r>
+        <w:rPr>
+          <w:b/>
+          <w:bCs/>
+        </w:rPr>
+      </w:pPr>
     </w:p>
     <w:p>
       <w:r>
@@ -1223,28 +1217,29 @@
           <w:szCs w:val="24"/>
         </w:rPr>
       </w:pPr>
+      <w:r>
+        <w:fldChar w:fldCharType="begin"/>
+      </w:r>
+      <w:r>
+        <w:instrText>HYPERLINK "https://www.youtube.com/watch?v=WcRtIpvjKNI&amp;list=PLbPt2qKXQzJ8-P3Qe9lDPtxwFSdbDbcvW&amp;ab_channel=8Blit-RetroATARI2600GameProgramming"</w:instrText>
+      </w:r>
+      <w:r>
+        <w:fldChar w:fldCharType="separate"/>
+      </w:r>
+      <w:r>
+        <w:rPr>
+          <w:rStyle w:val="Hyperlink"/>
+          <w:szCs w:val="24"/>
+        </w:rPr>
+        <w:t>8Blit Programming for the 2600 playlist</w:t>
+      </w:r>
+      <w:r>
+        <w:fldChar w:fldCharType="end"/>
+      </w:r>
+      <w:r>
+        <w:t xml:space="preserve"> || </w:t>
+      </w:r>
       <w:hyperlink r:id="rId14" w:history="1">
-        <w:r>
-          <w:rPr>
-            <w:rStyle w:val="Hyperlink"/>
-            <w:szCs w:val="24"/>
-          </w:rPr>
-          <w:t>8Blit Programming for the 2600 playlist</w:t>
-        </w:r>
-      </w:hyperlink>
-    </w:p>
-    <w:p>
-      <w:pPr>
-        <w:pStyle w:val="ListParagraph"/>
-        <w:numPr>
-          <w:ilvl w:val="1"/>
-          <w:numId w:val="8"/>
-        </w:numPr>
-        <w:rPr>
-          <w:szCs w:val="24"/>
-        </w:rPr>
-      </w:pPr>
-      <w:hyperlink r:id="rId15" w:history="1">
         <w:r>
           <w:rPr>
             <w:rStyle w:val="Hyperlink"/>
@@ -1281,7 +1276,7 @@
           <w:szCs w:val="24"/>
         </w:rPr>
       </w:pPr>
-      <w:hyperlink r:id="rId16" w:history="1">
+      <w:hyperlink r:id="rId15" w:history="1">
         <w:r>
           <w:rPr>
             <w:rStyle w:val="Hyperlink"/>
@@ -1325,8 +1320,8 @@
           <w:noProof/>
         </w:rPr>
         <w:drawing>
-          <wp:inline distT="0" distB="0" distL="0" distR="0" wp14:anchorId="55072508" wp14:editId="26A83854">
-            <wp:extent cx="3903960" cy="2432050"/>
+          <wp:inline distT="0" distB="0" distL="0" distR="0" wp14:anchorId="55072508" wp14:editId="0A89A340">
+            <wp:extent cx="4423808" cy="2755900"/>
             <wp:effectExtent l="0" t="0" r="0" b="0"/>
             <wp:docPr id="806202991" name="Picture 1" descr="Alien Boi meme"/>
             <wp:cNvGraphicFramePr>
@@ -1342,7 +1337,7 @@
                     </pic:cNvPicPr>
                   </pic:nvPicPr>
                   <pic:blipFill>
-                    <a:blip r:embed="rId17" cstate="print">
+                    <a:blip r:embed="rId16" cstate="print">
                       <a:extLst>
                         <a:ext uri="{28A0092B-C50C-407E-A947-70E740481C1C}">
                           <a14:useLocalDpi xmlns:a14="http://schemas.microsoft.com/office/drawing/2010/main" val="0"/>
@@ -1357,7 +1352,7 @@
                   <pic:spPr bwMode="auto">
                     <a:xfrm>
                       <a:off x="0" y="0"/>
-                      <a:ext cx="4086176" cy="2545565"/>
+                      <a:ext cx="4438996" cy="2765362"/>
                     </a:xfrm>
                     <a:prstGeom prst="rect">
                       <a:avLst/>
@@ -1724,7 +1719,7 @@
           <w:p>
             <w:pPr>
               <w:pStyle w:val="TableParagraph"/>
-              <w:ind w:left="0"/>
+              <w:ind w:left="-60"/>
               <w:jc w:val="center"/>
               <w:rPr>
                 <w:rFonts w:ascii="Times New Roman"/>
@@ -2479,15 +2474,6 @@
     </w:tbl>
     <w:p>
       <w:pPr>
-        <w:pStyle w:val="Heading2"/>
-        <w:numPr>
-          <w:ilvl w:val="0"/>
-          <w:numId w:val="0"/>
-        </w:numPr>
-      </w:pPr>
-    </w:p>
-    <w:p>
-      <w:pPr>
         <w:pStyle w:val="BodyText"/>
         <w:spacing w:before="240"/>
       </w:pPr>
@@ -2568,8 +2554,8 @@
           <w:noProof/>
         </w:rPr>
         <w:drawing>
-          <wp:inline distT="0" distB="0" distL="0" distR="0" wp14:anchorId="1BAE9976" wp14:editId="75883421">
-            <wp:extent cx="3937726" cy="2432050"/>
+          <wp:inline distT="0" distB="0" distL="0" distR="0" wp14:anchorId="1BAE9976" wp14:editId="398BDEFA">
+            <wp:extent cx="3937635" cy="2724094"/>
             <wp:effectExtent l="0" t="0" r="0" b="0"/>
             <wp:docPr id="2101962411" name="Picture 3" descr="Atari 2600 Source Code As Art | WIRED"/>
             <wp:cNvGraphicFramePr>
@@ -2585,7 +2571,7 @@
                     </pic:cNvPicPr>
                   </pic:nvPicPr>
                   <pic:blipFill>
-                    <a:blip r:embed="rId18">
+                    <a:blip r:embed="rId17">
                       <a:extLst>
                         <a:ext uri="{28A0092B-C50C-407E-A947-70E740481C1C}">
                           <a14:useLocalDpi xmlns:a14="http://schemas.microsoft.com/office/drawing/2010/main" val="0"/>
@@ -2600,7 +2586,7 @@
                   <pic:spPr bwMode="auto">
                     <a:xfrm>
                       <a:off x="0" y="0"/>
-                      <a:ext cx="4212703" cy="2601884"/>
+                      <a:ext cx="4230500" cy="2926701"/>
                     </a:xfrm>
                     <a:prstGeom prst="rect">
                       <a:avLst/>
@@ -2633,9 +2619,9 @@
           <w:noProof/>
         </w:rPr>
         <w:drawing>
-          <wp:inline distT="0" distB="0" distL="0" distR="0" wp14:anchorId="710EE603" wp14:editId="35CDC31E">
-            <wp:extent cx="1694376" cy="2476500"/>
-            <wp:effectExtent l="0" t="0" r="0" b="0"/>
+          <wp:inline distT="0" distB="0" distL="0" distR="0" wp14:anchorId="710EE603" wp14:editId="020EECD7">
+            <wp:extent cx="1937671" cy="2832100"/>
+            <wp:effectExtent l="0" t="0" r="5715" b="0"/>
             <wp:docPr id="794306305" name="Picture 4"/>
             <wp:cNvGraphicFramePr>
               <a:graphicFrameLocks xmlns:a="http://schemas.openxmlformats.org/drawingml/2006/main" noChangeAspect="1"/>
@@ -2650,7 +2636,7 @@
                     </pic:cNvPicPr>
                   </pic:nvPicPr>
                   <pic:blipFill>
-                    <a:blip r:embed="rId19" cstate="print">
+                    <a:blip r:embed="rId18" cstate="print">
                       <a:extLst>
                         <a:ext uri="{28A0092B-C50C-407E-A947-70E740481C1C}">
                           <a14:useLocalDpi xmlns:a14="http://schemas.microsoft.com/office/drawing/2010/main" val="0"/>
@@ -2665,7 +2651,7 @@
                   <pic:spPr bwMode="auto">
                     <a:xfrm>
                       <a:off x="0" y="0"/>
-                      <a:ext cx="1814292" cy="2651769"/>
+                      <a:ext cx="2094934" cy="3061956"/>
                     </a:xfrm>
                     <a:prstGeom prst="rect">
                       <a:avLst/>
@@ -2691,6 +2677,8 @@
         <w:spacing w:before="240"/>
         <w:jc w:val="center"/>
         <w:rPr>
+          <w:b/>
+          <w:bCs/>
           <w:sz w:val="16"/>
           <w:szCs w:val="16"/>
         </w:rPr>
@@ -2703,6 +2691,8 @@
       </w:pPr>
       <w:r>
         <w:rPr>
+          <w:b/>
+          <w:bCs/>
           <w:sz w:val="20"/>
           <w:szCs w:val="20"/>
         </w:rPr>
@@ -2831,7 +2821,10 @@
         <w:pStyle w:val="Heading2"/>
       </w:pPr>
       <w:r>
-        <w:t>Source Code Evaluation</w:t>
+        <w:t xml:space="preserve">Source Code </w:t>
+      </w:r>
+      <w:r>
+        <w:t>Problems</w:t>
       </w:r>
     </w:p>
     <w:p>
@@ -2848,12 +2841,24 @@
       <w:r>
         <w:t xml:space="preserve"> and we will then evaluate its source code which is </w:t>
       </w:r>
-      <w:hyperlink r:id="rId20" w:history="1">
+      <w:hyperlink r:id="rId19" w:history="1">
         <w:r>
           <w:rPr>
             <w:rStyle w:val="Hyperlink"/>
           </w:rPr>
-          <w:t>located here</w:t>
+          <w:t>loca</w:t>
+        </w:r>
+        <w:r>
+          <w:rPr>
+            <w:rStyle w:val="Hyperlink"/>
+          </w:rPr>
+          <w:t>t</w:t>
+        </w:r>
+        <w:r>
+          <w:rPr>
+            <w:rStyle w:val="Hyperlink"/>
+          </w:rPr>
+          <w:t>ed here</w:t>
         </w:r>
       </w:hyperlink>
       <w:r>
@@ -2883,10 +2888,22 @@
         <w:pStyle w:val="BodyText"/>
       </w:pPr>
       <w:r>
-        <w:t xml:space="preserve">For the final project, you or your group will be creating a game for the Atari 2600. </w:t>
-      </w:r>
-      <w:r>
-        <w:t>We will meet 5 times over the semester to get your development started</w:t>
+        <w:t>For the final project, you</w:t>
+      </w:r>
+      <w:r>
+        <w:t>/</w:t>
+      </w:r>
+      <w:r>
+        <w:t xml:space="preserve">your group will be creating a game for 2600. </w:t>
+      </w:r>
+      <w:r>
+        <w:t xml:space="preserve">We will meet </w:t>
+      </w:r>
+      <w:r>
+        <w:t>4</w:t>
+      </w:r>
+      <w:r>
+        <w:t xml:space="preserve"> times over the semester to get your development started</w:t>
       </w:r>
       <w:r>
         <w:t xml:space="preserve"> and twice during development weeks via Discord or in person</w:t>
@@ -2894,42 +2911,63 @@
       <w:r>
         <w:t xml:space="preserve">. At each meeting, please take notes and upload these to your </w:t>
       </w:r>
+      <w:r>
+        <w:t>GitHub</w:t>
+      </w:r>
+      <w:r>
+        <w:t xml:space="preserve"> repository for the game. The final project assignment</w:t>
+      </w:r>
+      <w:r>
+        <w:t xml:space="preserve"> has 5 requirements that must be met and assembled in a zip file. There will be document</w:t>
+      </w:r>
+      <w:r>
+        <w:t>s</w:t>
+      </w:r>
+      <w:r>
+        <w:t>, an .</w:t>
+      </w:r>
       <w:proofErr w:type="spellStart"/>
       <w:r>
-        <w:t>github</w:t>
+        <w:t>asm</w:t>
       </w:r>
       <w:proofErr w:type="spellEnd"/>
       <w:r>
-        <w:t xml:space="preserve"> repository for the game. The final project assignment</w:t>
-      </w:r>
-      <w:r>
-        <w:t xml:space="preserve"> has 5 requirements that must be met and assembled in a zip file. There will be </w:t>
-      </w:r>
-      <w:r>
-        <w:t>2</w:t>
-      </w:r>
-      <w:r>
-        <w:t xml:space="preserve"> document</w:t>
+        <w:t xml:space="preserve"> file,</w:t>
+      </w:r>
+      <w:r>
+        <w:t xml:space="preserve"> and 1 </w:t>
+      </w:r>
+      <w:r>
+        <w:t>.bin</w:t>
+      </w:r>
+      <w:r>
+        <w:t>. The document</w:t>
       </w:r>
       <w:r>
         <w:t>s</w:t>
       </w:r>
       <w:r>
-        <w:t xml:space="preserve"> and 1 ROM. The document</w:t>
+        <w:t xml:space="preserve"> will </w:t>
+      </w:r>
+      <w:r>
+        <w:t>be</w:t>
+      </w:r>
+      <w:r>
+        <w:t>:</w:t>
+      </w:r>
+    </w:p>
+    <w:p>
+      <w:pPr>
+        <w:pStyle w:val="BodyText"/>
+      </w:pPr>
+      <w:r>
+        <w:t>Document</w:t>
       </w:r>
       <w:r>
         <w:t>s</w:t>
       </w:r>
       <w:r>
-        <w:t xml:space="preserve"> will contain:</w:t>
-      </w:r>
-    </w:p>
-    <w:p>
-      <w:pPr>
-        <w:pStyle w:val="BodyText"/>
-      </w:pPr>
-      <w:r>
-        <w:t>Document 1:</w:t>
+        <w:t>:</w:t>
       </w:r>
       <w:r>
         <w:t xml:space="preserve"> </w:t>
@@ -2992,12 +3030,24 @@
       <w:r>
         <w:t xml:space="preserve">A post mortem </w:t>
       </w:r>
-      <w:hyperlink r:id="rId21" w:history="1">
+      <w:hyperlink r:id="rId20" w:history="1">
         <w:r>
           <w:rPr>
             <w:rStyle w:val="Hyperlink"/>
           </w:rPr>
-          <w:t>using this template</w:t>
+          <w:t>using t</w:t>
+        </w:r>
+        <w:r>
+          <w:rPr>
+            <w:rStyle w:val="Hyperlink"/>
+          </w:rPr>
+          <w:t>h</w:t>
+        </w:r>
+        <w:r>
+          <w:rPr>
+            <w:rStyle w:val="Hyperlink"/>
+          </w:rPr>
+          <w:t>is template</w:t>
         </w:r>
       </w:hyperlink>
       <w:r>
@@ -3007,89 +3057,25 @@
     <w:p>
       <w:pPr>
         <w:pStyle w:val="BodyText"/>
-        <w:spacing w:after="0"/>
-      </w:pPr>
-      <w:r>
-        <w:t>Document 2:</w:t>
-      </w:r>
+      </w:pPr>
     </w:p>
     <w:p>
       <w:pPr>
         <w:pStyle w:val="BodyText"/>
-        <w:numPr>
-          <w:ilvl w:val="0"/>
-          <w:numId w:val="15"/>
-        </w:numPr>
-        <w:spacing w:after="0"/>
-      </w:pPr>
-      <w:r>
-        <w:t>E</w:t>
-      </w:r>
-      <w:r>
-        <w:t xml:space="preserve">ach member of the design team must write 500 words on:  </w:t>
-      </w:r>
-    </w:p>
-    <w:p>
-      <w:pPr>
-        <w:pStyle w:val="BodyText"/>
-        <w:numPr>
-          <w:ilvl w:val="1"/>
-          <w:numId w:val="15"/>
-        </w:numPr>
-        <w:spacing w:after="0"/>
-      </w:pPr>
-      <w:r>
-        <w:t>In your opinion, w</w:t>
-      </w:r>
-      <w:r>
-        <w:t>hat went well</w:t>
-      </w:r>
-      <w:r>
-        <w:t>?</w:t>
-      </w:r>
-    </w:p>
-    <w:p>
-      <w:pPr>
-        <w:pStyle w:val="BodyText"/>
-        <w:numPr>
-          <w:ilvl w:val="1"/>
-          <w:numId w:val="15"/>
-        </w:numPr>
-        <w:spacing w:after="0"/>
-      </w:pPr>
-      <w:r>
-        <w:t>In your opinion, w</w:t>
-      </w:r>
-      <w:r>
-        <w:t>hat didn’t go well</w:t>
-      </w:r>
-      <w:r>
-        <w:t>?</w:t>
-      </w:r>
-    </w:p>
-    <w:p>
-      <w:pPr>
-        <w:pStyle w:val="BodyText"/>
-        <w:numPr>
-          <w:ilvl w:val="1"/>
-          <w:numId w:val="15"/>
-        </w:numPr>
-      </w:pPr>
-      <w:r>
-        <w:t>Will you continue working on this game?</w:t>
-      </w:r>
-    </w:p>
-    <w:p>
-      <w:pPr>
-        <w:pStyle w:val="BodyText"/>
       </w:pPr>
       <w:r>
         <w:t xml:space="preserve">Finally, </w:t>
       </w:r>
       <w:r>
-        <w:t xml:space="preserve">you will have the option to upload your game and have it physically. You can see the service </w:t>
-      </w:r>
-      <w:hyperlink r:id="rId22" w:history="1">
+        <w:t>you will have the option to upload your game and have it physically</w:t>
+      </w:r>
+      <w:r>
+        <w:t xml:space="preserve"> printed</w:t>
+      </w:r>
+      <w:r>
+        <w:t xml:space="preserve">. You can see the service </w:t>
+      </w:r>
+      <w:hyperlink r:id="rId21" w:history="1">
         <w:r>
           <w:rPr>
             <w:rStyle w:val="Hyperlink"/>
@@ -3101,8 +3087,61 @@
         <w:t xml:space="preserve"> and it costs around $30.00</w:t>
       </w:r>
       <w:r>
-        <w:t xml:space="preserve"> per copy. Printing the box is a little more difficult and we can cross that bridge when we get to it. Each of you have the option to submit these to various contests and festivals for class in addition to placing the ROM and Source Code in your portfolio. It is each of yours and you should celebrate your work.</w:t>
-      </w:r>
+        <w:t xml:space="preserve"> per copy. </w:t>
+      </w:r>
+    </w:p>
+    <w:p>
+      <w:pPr>
+        <w:pStyle w:val="BodyText"/>
+      </w:pPr>
+      <w:r>
+        <w:t xml:space="preserve">Printing the box is a little more difficult and we can cross that bridge when we get to it. </w:t>
+      </w:r>
+    </w:p>
+    <w:p>
+      <w:pPr>
+        <w:pStyle w:val="BodyText"/>
+      </w:pPr>
+      <w:r>
+        <w:t>Each of you have the option to submit these to various contests and festivals for class in addition to placing the ROM and Source Code in your portfolio. It is each of yours and you should celebrate your work.</w:t>
+      </w:r>
+      <w:r>
+        <w:t xml:space="preserve"> </w:t>
+      </w:r>
+    </w:p>
+    <w:p>
+      <w:pPr>
+        <w:pStyle w:val="BodyText"/>
+        <w:ind w:left="720" w:hanging="720"/>
+      </w:pPr>
+      <w:r>
+        <w:rPr>
+          <w:b/>
+          <w:bCs/>
+        </w:rPr>
+        <w:t>Note:</w:t>
+      </w:r>
+      <w:r>
+        <w:t xml:space="preserve"> </w:t>
+      </w:r>
+      <w:r>
+        <w:tab/>
+        <w:t xml:space="preserve">If you are unsatisfied with your game, I have heard tales of folks working on things like this outside of class. </w:t>
+      </w:r>
+    </w:p>
+    <w:p>
+      <w:pPr>
+        <w:rPr>
+          <w:szCs w:val="24"/>
+        </w:rPr>
+      </w:pPr>
+    </w:p>
+    <w:p>
+      <w:pPr>
+        <w:rPr>
+          <w:szCs w:val="24"/>
+        </w:rPr>
+      </w:pPr>
     </w:p>
     <w:p>
       <w:pPr>
@@ -3115,7 +3154,6 @@
       <w:bookmarkStart w:id="11" w:name="RIT_Course_Information"/>
       <w:bookmarkEnd w:id="11"/>
       <w:r>
-        <w:lastRenderedPageBreak/>
         <w:t>Policies and Procedures</w:t>
       </w:r>
     </w:p>
@@ -3153,21 +3191,7 @@
         <w:rPr>
           <w:rFonts w:eastAsiaTheme="minorHAnsi"/>
         </w:rPr>
-        <w:t xml:space="preserve">The use of generative AI tools (e.g. </w:t>
-      </w:r>
-      <w:proofErr w:type="spellStart"/>
-      <w:r>
-        <w:rPr>
-          <w:rFonts w:eastAsiaTheme="minorHAnsi"/>
-        </w:rPr>
-        <w:t>ChatGPT</w:t>
-      </w:r>
-      <w:proofErr w:type="spellEnd"/>
-      <w:r>
-        <w:rPr>
-          <w:rFonts w:eastAsiaTheme="minorHAnsi"/>
-        </w:rPr>
-        <w:t>, Dall-e, etc.) is permitted in this course for the following activities:</w:t>
+        <w:t>The use of generative AI tools (e.g. ChatGPT, Dall-e, etc.) is permitted in this course for the following activities:</w:t>
       </w:r>
     </w:p>
     <w:p>
@@ -3490,7 +3514,7 @@
       <w:r>
         <w:t>You may review the posted policy on the RIT Student Rights and Responsibilities web site (</w:t>
       </w:r>
-      <w:hyperlink r:id="rId23" w:history="1">
+      <w:hyperlink r:id="rId22" w:history="1">
         <w:r>
           <w:rPr>
             <w:rStyle w:val="Hyperlink"/>
@@ -3540,7 +3564,7 @@
       <w:pPr>
         <w:pStyle w:val="BodyText"/>
       </w:pPr>
-      <w:hyperlink r:id="rId24" w:history="1">
+      <w:hyperlink r:id="rId23" w:history="1">
         <w:r>
           <w:rPr>
             <w:rStyle w:val="Hyperlink"/>
@@ -3562,7 +3586,6 @@
       <w:bookmarkStart w:id="13" w:name="ADA_Statement"/>
       <w:bookmarkEnd w:id="13"/>
       <w:r>
-        <w:lastRenderedPageBreak/>
         <w:t>ADA Statement</w:t>
       </w:r>
     </w:p>
@@ -3591,23 +3614,9 @@
         <w:rPr>
           <w:szCs w:val="24"/>
         </w:rPr>
-        <w:t xml:space="preserve">Please review the posted policy in the </w:t>
-      </w:r>
-      <w:proofErr w:type="spellStart"/>
-      <w:r>
-        <w:rPr>
-          <w:szCs w:val="24"/>
-        </w:rPr>
-        <w:t>Students</w:t>
-      </w:r>
-      <w:proofErr w:type="spellEnd"/>
-      <w:r>
-        <w:rPr>
-          <w:szCs w:val="24"/>
-        </w:rPr>
-        <w:t xml:space="preserve"> Rights &amp; Responsibilities (</w:t>
-      </w:r>
-      <w:hyperlink r:id="rId25" w:history="1">
+        <w:t>Please review the posted policy in the Students Rights &amp; Responsibilities (</w:t>
+      </w:r>
+      <w:hyperlink r:id="rId24" w:history="1">
         <w:r>
           <w:rPr>
             <w:rStyle w:val="Hyperlink"/>
@@ -3650,7 +3659,7 @@
         </w:rPr>
         <w:t xml:space="preserve"> they disclosed to the instructor the first week of classes. Do not wait until you are doing poorly in the course to request accommodation; poor grades will not be altered once earned. You must have current documentation from RIT's Office for Disability Services (ODS) that confirms your disability status and supports your request for academic adjustments, auxiliary aids, and services: http:// </w:t>
       </w:r>
-      <w:hyperlink r:id="rId26">
+      <w:hyperlink r:id="rId25">
         <w:r>
           <w:rPr>
             <w:rStyle w:val="Hyperlink"/>
@@ -5362,6 +5371,13 @@
                 <w:szCs w:val="24"/>
               </w:rPr>
             </w:pPr>
+            <w:r>
+              <w:rPr>
+                <w:rFonts w:ascii="Times New Roman" w:hAnsi="Times New Roman" w:cs="Times New Roman"/>
+                <w:szCs w:val="24"/>
+              </w:rPr>
+              <w:t>1-12</w:t>
+            </w:r>
           </w:p>
         </w:tc>
         <w:tc>
@@ -5574,6 +5590,13 @@
                 <w:szCs w:val="24"/>
               </w:rPr>
             </w:pPr>
+            <w:r>
+              <w:rPr>
+                <w:rFonts w:ascii="Times New Roman" w:hAnsi="Times New Roman" w:cs="Times New Roman"/>
+                <w:szCs w:val="24"/>
+              </w:rPr>
+              <w:t>1-19</w:t>
+            </w:r>
           </w:p>
         </w:tc>
         <w:tc>
@@ -5790,6 +5813,13 @@
                 <w:szCs w:val="24"/>
               </w:rPr>
             </w:pPr>
+            <w:r>
+              <w:rPr>
+                <w:rFonts w:ascii="Times New Roman" w:hAnsi="Times New Roman" w:cs="Times New Roman"/>
+                <w:szCs w:val="24"/>
+              </w:rPr>
+              <w:t>1-26</w:t>
+            </w:r>
           </w:p>
         </w:tc>
         <w:tc>
@@ -5981,6 +6011,13 @@
                 <w:szCs w:val="24"/>
               </w:rPr>
             </w:pPr>
+            <w:r>
+              <w:rPr>
+                <w:rFonts w:ascii="Times New Roman" w:hAnsi="Times New Roman" w:cs="Times New Roman"/>
+                <w:szCs w:val="24"/>
+              </w:rPr>
+              <w:t>2-2</w:t>
+            </w:r>
           </w:p>
         </w:tc>
         <w:tc>
@@ -6204,6 +6241,13 @@
                 <w:szCs w:val="24"/>
               </w:rPr>
             </w:pPr>
+            <w:r>
+              <w:rPr>
+                <w:rFonts w:ascii="Times New Roman" w:hAnsi="Times New Roman" w:cs="Times New Roman"/>
+                <w:szCs w:val="24"/>
+              </w:rPr>
+              <w:t>2-9</w:t>
+            </w:r>
           </w:p>
         </w:tc>
         <w:tc>
@@ -6395,6 +6439,13 @@
                 <w:szCs w:val="24"/>
               </w:rPr>
             </w:pPr>
+            <w:r>
+              <w:rPr>
+                <w:rFonts w:ascii="Times New Roman" w:hAnsi="Times New Roman" w:cs="Times New Roman"/>
+                <w:szCs w:val="24"/>
+              </w:rPr>
+              <w:t>2-16</w:t>
+            </w:r>
           </w:p>
         </w:tc>
         <w:tc>
@@ -6597,6 +6648,13 @@
                 <w:szCs w:val="24"/>
               </w:rPr>
             </w:pPr>
+            <w:r>
+              <w:rPr>
+                <w:rFonts w:ascii="Times New Roman" w:hAnsi="Times New Roman" w:cs="Times New Roman"/>
+                <w:szCs w:val="24"/>
+              </w:rPr>
+              <w:t>2-23</w:t>
+            </w:r>
           </w:p>
         </w:tc>
         <w:tc>
@@ -6788,6 +6846,13 @@
                 <w:szCs w:val="24"/>
               </w:rPr>
             </w:pPr>
+            <w:r>
+              <w:rPr>
+                <w:rFonts w:ascii="Times New Roman" w:hAnsi="Times New Roman" w:cs="Times New Roman"/>
+                <w:szCs w:val="24"/>
+              </w:rPr>
+              <w:t>3-2</w:t>
+            </w:r>
           </w:p>
         </w:tc>
         <w:tc>
@@ -7000,6 +7065,13 @@
                 <w:szCs w:val="24"/>
               </w:rPr>
             </w:pPr>
+            <w:r>
+              <w:rPr>
+                <w:rFonts w:ascii="Times New Roman" w:hAnsi="Times New Roman" w:cs="Times New Roman"/>
+                <w:szCs w:val="24"/>
+              </w:rPr>
+              <w:t>3-9</w:t>
+            </w:r>
           </w:p>
         </w:tc>
         <w:tc>
@@ -7204,6 +7276,14 @@
                 <w:szCs w:val="24"/>
               </w:rPr>
             </w:pPr>
+            <w:r>
+              <w:rPr>
+                <w:rFonts w:ascii="Times New Roman" w:hAnsi="Times New Roman" w:cs="Times New Roman"/>
+                <w:spacing w:val="-5"/>
+                <w:szCs w:val="24"/>
+              </w:rPr>
+              <w:t>3-16</w:t>
+            </w:r>
           </w:p>
         </w:tc>
         <w:tc>
@@ -7411,6 +7491,14 @@
                 <w:szCs w:val="24"/>
               </w:rPr>
             </w:pPr>
+            <w:r>
+              <w:rPr>
+                <w:rFonts w:ascii="Times New Roman" w:hAnsi="Times New Roman" w:cs="Times New Roman"/>
+                <w:spacing w:val="-5"/>
+                <w:szCs w:val="24"/>
+              </w:rPr>
+              <w:t>3-23</w:t>
+            </w:r>
           </w:p>
         </w:tc>
         <w:tc>
@@ -7648,7 +7736,7 @@
           <w:p>
             <w:pPr>
               <w:pStyle w:val="TableParagraph"/>
-              <w:spacing w:after="240"/>
+              <w:spacing w:before="0"/>
               <w:ind w:left="0" w:right="75"/>
               <w:jc w:val="center"/>
               <w:rPr>
@@ -7656,6 +7744,29 @@
                 <w:szCs w:val="24"/>
               </w:rPr>
             </w:pPr>
+            <w:r>
+              <w:rPr>
+                <w:rFonts w:ascii="Times New Roman" w:hAnsi="Times New Roman" w:cs="Times New Roman"/>
+                <w:szCs w:val="24"/>
+              </w:rPr>
+              <w:t>3-30</w:t>
+            </w:r>
+            <w:r>
+              <w:rPr>
+                <w:rFonts w:ascii="Times New Roman" w:hAnsi="Times New Roman" w:cs="Times New Roman"/>
+                <w:szCs w:val="24"/>
+              </w:rPr>
+              <w:br/>
+              <w:t>to</w:t>
+            </w:r>
+            <w:r>
+              <w:rPr>
+                <w:rFonts w:ascii="Times New Roman" w:hAnsi="Times New Roman" w:cs="Times New Roman"/>
+                <w:szCs w:val="24"/>
+              </w:rPr>
+              <w:br/>
+              <w:t>4-30</w:t>
+            </w:r>
           </w:p>
         </w:tc>
         <w:tc>
@@ -7841,7 +7952,7 @@
 </file>
 
 <file path=word/endnotes.xml><?xml version="1.0" encoding="utf-8"?>
-<w:endnotes xmlns:wpc="http://schemas.microsoft.com/office/word/2010/wordprocessingCanvas" xmlns:cx="http://schemas.microsoft.com/office/drawing/2014/chartex" xmlns:cx1="http://schemas.microsoft.com/office/drawing/2015/9/8/chartex" xmlns:cx2="http://schemas.microsoft.com/office/drawing/2015/10/21/chartex" xmlns:cx3="http://schemas.microsoft.com/office/drawing/2016/5/9/chartex" xmlns:cx4="http://schemas.microsoft.com/office/drawing/2016/5/10/chartex" xmlns:cx5="http://schemas.microsoft.com/office/drawing/2016/5/11/chartex" xmlns:cx6="http://schemas.microsoft.com/office/drawing/2016/5/12/chartex" xmlns:cx7="http://schemas.microsoft.com/office/drawing/2016/5/13/chartex" xmlns:cx8="http://schemas.microsoft.com/office/drawing/2016/5/14/chartex" xmlns:mc="http://schemas.openxmlformats.org/markup-compatibility/2006" xmlns:aink="http://schemas.microsoft.com/office/drawing/2016/ink" xmlns:am3d="http://schemas.microsoft.com/office/drawing/2017/model3d" xmlns:o="urn:schemas-microsoft-com:office:office" xmlns:oel="http://schemas.microsoft.com/office/2019/extlst" xmlns:r="http://schemas.openxmlformats.org/officeDocument/2006/relationships" xmlns:m="http://schemas.openxmlformats.org/officeDocument/2006/math" xmlns:v="urn:schemas-microsoft-com:vml" xmlns:wp14="http://schemas.microsoft.com/office/word/2010/wordprocessingDrawing" xmlns:wp="http://schemas.openxmlformats.org/drawingml/2006/wordprocessingDrawing" xmlns:w10="urn:schemas-microsoft-com:office:word" xmlns:w="http://schemas.openxmlformats.org/wordprocessingml/2006/main" xmlns:w14="http://schemas.microsoft.com/office/word/2010/wordml" xmlns:w15="http://schemas.microsoft.com/office/word/2012/wordml" xmlns:w16cex="http://schemas.microsoft.com/office/word/2018/wordml/cex" xmlns:w16cid="http://schemas.microsoft.com/office/word/2016/wordml/cid" xmlns:w16="http://schemas.microsoft.com/office/word/2018/wordml" xmlns:w16sdtdh="http://schemas.microsoft.com/office/word/2020/wordml/sdtdatahash" xmlns:w16se="http://schemas.microsoft.com/office/word/2015/wordml/symex" xmlns:wpg="http://schemas.microsoft.com/office/word/2010/wordprocessingGroup" xmlns:wpi="http://schemas.microsoft.com/office/word/2010/wordprocessingInk" xmlns:wne="http://schemas.microsoft.com/office/word/2006/wordml" xmlns:wps="http://schemas.microsoft.com/office/word/2010/wordprocessingShape" mc:Ignorable="w14 w15 w16se w16cid w16 w16cex w16sdtdh wp14">
+<w:endnotes xmlns:wpc="http://schemas.microsoft.com/office/word/2010/wordprocessingCanvas" xmlns:cx="http://schemas.microsoft.com/office/drawing/2014/chartex" xmlns:cx1="http://schemas.microsoft.com/office/drawing/2015/9/8/chartex" xmlns:cx2="http://schemas.microsoft.com/office/drawing/2015/10/21/chartex" xmlns:cx3="http://schemas.microsoft.com/office/drawing/2016/5/9/chartex" xmlns:cx4="http://schemas.microsoft.com/office/drawing/2016/5/10/chartex" xmlns:cx5="http://schemas.microsoft.com/office/drawing/2016/5/11/chartex" xmlns:cx6="http://schemas.microsoft.com/office/drawing/2016/5/12/chartex" xmlns:cx7="http://schemas.microsoft.com/office/drawing/2016/5/13/chartex" xmlns:cx8="http://schemas.microsoft.com/office/drawing/2016/5/14/chartex" xmlns:mc="http://schemas.openxmlformats.org/markup-compatibility/2006" xmlns:aink="http://schemas.microsoft.com/office/drawing/2016/ink" xmlns:am3d="http://schemas.microsoft.com/office/drawing/2017/model3d" xmlns:o="urn:schemas-microsoft-com:office:office" xmlns:oel="http://schemas.microsoft.com/office/2019/extlst" xmlns:r="http://schemas.openxmlformats.org/officeDocument/2006/relationships" xmlns:m="http://schemas.openxmlformats.org/officeDocument/2006/math" xmlns:v="urn:schemas-microsoft-com:vml" xmlns:wp14="http://schemas.microsoft.com/office/word/2010/wordprocessingDrawing" xmlns:wp="http://schemas.openxmlformats.org/drawingml/2006/wordprocessingDrawing" xmlns:w10="urn:schemas-microsoft-com:office:word" xmlns:w="http://schemas.openxmlformats.org/wordprocessingml/2006/main" xmlns:w14="http://schemas.microsoft.com/office/word/2010/wordml" xmlns:w15="http://schemas.microsoft.com/office/word/2012/wordml" xmlns:w16cex="http://schemas.microsoft.com/office/word/2018/wordml/cex" xmlns:w16cid="http://schemas.microsoft.com/office/word/2016/wordml/cid" xmlns:w16="http://schemas.microsoft.com/office/word/2018/wordml" xmlns:w16du="http://schemas.microsoft.com/office/word/2023/wordml/word16du" xmlns:w16sdtdh="http://schemas.microsoft.com/office/word/2020/wordml/sdtdatahash" xmlns:w16sdtfl="http://schemas.microsoft.com/office/word/2024/wordml/sdtformatlock" xmlns:w16se="http://schemas.microsoft.com/office/word/2015/wordml/symex" xmlns:wpg="http://schemas.microsoft.com/office/word/2010/wordprocessingGroup" xmlns:wpi="http://schemas.microsoft.com/office/word/2010/wordprocessingInk" xmlns:wne="http://schemas.microsoft.com/office/word/2006/wordml" xmlns:wps="http://schemas.microsoft.com/office/word/2010/wordprocessingShape" mc:Ignorable="w14 w15 w16se w16cid w16 w16cex w16sdtdh w16sdtfl w16du wp14">
   <w:endnote w:type="separator" w:id="-1">
     <w:p>
       <w:r>
@@ -7860,7 +7971,7 @@
 </file>
 
 <file path=word/footnotes.xml><?xml version="1.0" encoding="utf-8"?>
-<w:footnotes xmlns:wpc="http://schemas.microsoft.com/office/word/2010/wordprocessingCanvas" xmlns:cx="http://schemas.microsoft.com/office/drawing/2014/chartex" xmlns:cx1="http://schemas.microsoft.com/office/drawing/2015/9/8/chartex" xmlns:cx2="http://schemas.microsoft.com/office/drawing/2015/10/21/chartex" xmlns:cx3="http://schemas.microsoft.com/office/drawing/2016/5/9/chartex" xmlns:cx4="http://schemas.microsoft.com/office/drawing/2016/5/10/chartex" xmlns:cx5="http://schemas.microsoft.com/office/drawing/2016/5/11/chartex" xmlns:cx6="http://schemas.microsoft.com/office/drawing/2016/5/12/chartex" xmlns:cx7="http://schemas.microsoft.com/office/drawing/2016/5/13/chartex" xmlns:cx8="http://schemas.microsoft.com/office/drawing/2016/5/14/chartex" xmlns:mc="http://schemas.openxmlformats.org/markup-compatibility/2006" xmlns:aink="http://schemas.microsoft.com/office/drawing/2016/ink" xmlns:am3d="http://schemas.microsoft.com/office/drawing/2017/model3d" xmlns:o="urn:schemas-microsoft-com:office:office" xmlns:oel="http://schemas.microsoft.com/office/2019/extlst" xmlns:r="http://schemas.openxmlformats.org/officeDocument/2006/relationships" xmlns:m="http://schemas.openxmlformats.org/officeDocument/2006/math" xmlns:v="urn:schemas-microsoft-com:vml" xmlns:wp14="http://schemas.microsoft.com/office/word/2010/wordprocessingDrawing" xmlns:wp="http://schemas.openxmlformats.org/drawingml/2006/wordprocessingDrawing" xmlns:w10="urn:schemas-microsoft-com:office:word" xmlns:w="http://schemas.openxmlformats.org/wordprocessingml/2006/main" xmlns:w14="http://schemas.microsoft.com/office/word/2010/wordml" xmlns:w15="http://schemas.microsoft.com/office/word/2012/wordml" xmlns:w16cex="http://schemas.microsoft.com/office/word/2018/wordml/cex" xmlns:w16cid="http://schemas.microsoft.com/office/word/2016/wordml/cid" xmlns:w16="http://schemas.microsoft.com/office/word/2018/wordml" xmlns:w16sdtdh="http://schemas.microsoft.com/office/word/2020/wordml/sdtdatahash" xmlns:w16se="http://schemas.microsoft.com/office/word/2015/wordml/symex" xmlns:wpg="http://schemas.microsoft.com/office/word/2010/wordprocessingGroup" xmlns:wpi="http://schemas.microsoft.com/office/word/2010/wordprocessingInk" xmlns:wne="http://schemas.microsoft.com/office/word/2006/wordml" xmlns:wps="http://schemas.microsoft.com/office/word/2010/wordprocessingShape" mc:Ignorable="w14 w15 w16se w16cid w16 w16cex w16sdtdh wp14">
+<w:footnotes xmlns:wpc="http://schemas.microsoft.com/office/word/2010/wordprocessingCanvas" xmlns:cx="http://schemas.microsoft.com/office/drawing/2014/chartex" xmlns:cx1="http://schemas.microsoft.com/office/drawing/2015/9/8/chartex" xmlns:cx2="http://schemas.microsoft.com/office/drawing/2015/10/21/chartex" xmlns:cx3="http://schemas.microsoft.com/office/drawing/2016/5/9/chartex" xmlns:cx4="http://schemas.microsoft.com/office/drawing/2016/5/10/chartex" xmlns:cx5="http://schemas.microsoft.com/office/drawing/2016/5/11/chartex" xmlns:cx6="http://schemas.microsoft.com/office/drawing/2016/5/12/chartex" xmlns:cx7="http://schemas.microsoft.com/office/drawing/2016/5/13/chartex" xmlns:cx8="http://schemas.microsoft.com/office/drawing/2016/5/14/chartex" xmlns:mc="http://schemas.openxmlformats.org/markup-compatibility/2006" xmlns:aink="http://schemas.microsoft.com/office/drawing/2016/ink" xmlns:am3d="http://schemas.microsoft.com/office/drawing/2017/model3d" xmlns:o="urn:schemas-microsoft-com:office:office" xmlns:oel="http://schemas.microsoft.com/office/2019/extlst" xmlns:r="http://schemas.openxmlformats.org/officeDocument/2006/relationships" xmlns:m="http://schemas.openxmlformats.org/officeDocument/2006/math" xmlns:v="urn:schemas-microsoft-com:vml" xmlns:wp14="http://schemas.microsoft.com/office/word/2010/wordprocessingDrawing" xmlns:wp="http://schemas.openxmlformats.org/drawingml/2006/wordprocessingDrawing" xmlns:w10="urn:schemas-microsoft-com:office:word" xmlns:w="http://schemas.openxmlformats.org/wordprocessingml/2006/main" xmlns:w14="http://schemas.microsoft.com/office/word/2010/wordml" xmlns:w15="http://schemas.microsoft.com/office/word/2012/wordml" xmlns:w16cex="http://schemas.microsoft.com/office/word/2018/wordml/cex" xmlns:w16cid="http://schemas.microsoft.com/office/word/2016/wordml/cid" xmlns:w16="http://schemas.microsoft.com/office/word/2018/wordml" xmlns:w16du="http://schemas.microsoft.com/office/word/2023/wordml/word16du" xmlns:w16sdtdh="http://schemas.microsoft.com/office/word/2020/wordml/sdtdatahash" xmlns:w16sdtfl="http://schemas.microsoft.com/office/word/2024/wordml/sdtformatlock" xmlns:w16se="http://schemas.microsoft.com/office/word/2015/wordml/symex" xmlns:wpg="http://schemas.microsoft.com/office/word/2010/wordprocessingGroup" xmlns:wpi="http://schemas.microsoft.com/office/word/2010/wordprocessingInk" xmlns:wne="http://schemas.microsoft.com/office/word/2006/wordml" xmlns:wps="http://schemas.microsoft.com/office/word/2010/wordprocessingShape" mc:Ignorable="w14 w15 w16se w16cid w16 w16cex w16sdtdh w16sdtfl w16du wp14">
   <w:footnote w:type="separator" w:id="-1">
     <w:p>
       <w:r>
@@ -7879,7 +7990,7 @@
 </file>
 
 <file path=word/numbering.xml><?xml version="1.0" encoding="utf-8"?>
-<w:numbering xmlns:wpc="http://schemas.microsoft.com/office/word/2010/wordprocessingCanvas" xmlns:cx="http://schemas.microsoft.com/office/drawing/2014/chartex" xmlns:cx1="http://schemas.microsoft.com/office/drawing/2015/9/8/chartex" xmlns:cx2="http://schemas.microsoft.com/office/drawing/2015/10/21/chartex" xmlns:cx3="http://schemas.microsoft.com/office/drawing/2016/5/9/chartex" xmlns:cx4="http://schemas.microsoft.com/office/drawing/2016/5/10/chartex" xmlns:cx5="http://schemas.microsoft.com/office/drawing/2016/5/11/chartex" xmlns:cx6="http://schemas.microsoft.com/office/drawing/2016/5/12/chartex" xmlns:cx7="http://schemas.microsoft.com/office/drawing/2016/5/13/chartex" xmlns:cx8="http://schemas.microsoft.com/office/drawing/2016/5/14/chartex" xmlns:mc="http://schemas.openxmlformats.org/markup-compatibility/2006" xmlns:aink="http://schemas.microsoft.com/office/drawing/2016/ink" xmlns:am3d="http://schemas.microsoft.com/office/drawing/2017/model3d" xmlns:o="urn:schemas-microsoft-com:office:office" xmlns:oel="http://schemas.microsoft.com/office/2019/extlst" xmlns:r="http://schemas.openxmlformats.org/officeDocument/2006/relationships" xmlns:m="http://schemas.openxmlformats.org/officeDocument/2006/math" xmlns:v="urn:schemas-microsoft-com:vml" xmlns:wp14="http://schemas.microsoft.com/office/word/2010/wordprocessingDrawing" xmlns:wp="http://schemas.openxmlformats.org/drawingml/2006/wordprocessingDrawing" xmlns:w10="urn:schemas-microsoft-com:office:word" xmlns:w="http://schemas.openxmlformats.org/wordprocessingml/2006/main" xmlns:w14="http://schemas.microsoft.com/office/word/2010/wordml" xmlns:w15="http://schemas.microsoft.com/office/word/2012/wordml" xmlns:w16cex="http://schemas.microsoft.com/office/word/2018/wordml/cex" xmlns:w16cid="http://schemas.microsoft.com/office/word/2016/wordml/cid" xmlns:w16="http://schemas.microsoft.com/office/word/2018/wordml" xmlns:w16sdtdh="http://schemas.microsoft.com/office/word/2020/wordml/sdtdatahash" xmlns:w16se="http://schemas.microsoft.com/office/word/2015/wordml/symex" xmlns:wpg="http://schemas.microsoft.com/office/word/2010/wordprocessingGroup" xmlns:wpi="http://schemas.microsoft.com/office/word/2010/wordprocessingInk" xmlns:wne="http://schemas.microsoft.com/office/word/2006/wordml" xmlns:wps="http://schemas.microsoft.com/office/word/2010/wordprocessingShape" mc:Ignorable="w14 w15 w16se w16cid w16 w16cex w16sdtdh wp14">
+<w:numbering xmlns:wpc="http://schemas.microsoft.com/office/word/2010/wordprocessingCanvas" xmlns:cx="http://schemas.microsoft.com/office/drawing/2014/chartex" xmlns:cx1="http://schemas.microsoft.com/office/drawing/2015/9/8/chartex" xmlns:cx2="http://schemas.microsoft.com/office/drawing/2015/10/21/chartex" xmlns:cx3="http://schemas.microsoft.com/office/drawing/2016/5/9/chartex" xmlns:cx4="http://schemas.microsoft.com/office/drawing/2016/5/10/chartex" xmlns:cx5="http://schemas.microsoft.com/office/drawing/2016/5/11/chartex" xmlns:cx6="http://schemas.microsoft.com/office/drawing/2016/5/12/chartex" xmlns:cx7="http://schemas.microsoft.com/office/drawing/2016/5/13/chartex" xmlns:cx8="http://schemas.microsoft.com/office/drawing/2016/5/14/chartex" xmlns:mc="http://schemas.openxmlformats.org/markup-compatibility/2006" xmlns:aink="http://schemas.microsoft.com/office/drawing/2016/ink" xmlns:am3d="http://schemas.microsoft.com/office/drawing/2017/model3d" xmlns:o="urn:schemas-microsoft-com:office:office" xmlns:oel="http://schemas.microsoft.com/office/2019/extlst" xmlns:r="http://schemas.openxmlformats.org/officeDocument/2006/relationships" xmlns:m="http://schemas.openxmlformats.org/officeDocument/2006/math" xmlns:v="urn:schemas-microsoft-com:vml" xmlns:wp14="http://schemas.microsoft.com/office/word/2010/wordprocessingDrawing" xmlns:wp="http://schemas.openxmlformats.org/drawingml/2006/wordprocessingDrawing" xmlns:w10="urn:schemas-microsoft-com:office:word" xmlns:w="http://schemas.openxmlformats.org/wordprocessingml/2006/main" xmlns:w14="http://schemas.microsoft.com/office/word/2010/wordml" xmlns:w15="http://schemas.microsoft.com/office/word/2012/wordml" xmlns:w16cex="http://schemas.microsoft.com/office/word/2018/wordml/cex" xmlns:w16cid="http://schemas.microsoft.com/office/word/2016/wordml/cid" xmlns:w16="http://schemas.microsoft.com/office/word/2018/wordml" xmlns:w16du="http://schemas.microsoft.com/office/word/2023/wordml/word16du" xmlns:w16sdtdh="http://schemas.microsoft.com/office/word/2020/wordml/sdtdatahash" xmlns:w16sdtfl="http://schemas.microsoft.com/office/word/2024/wordml/sdtformatlock" xmlns:w16se="http://schemas.microsoft.com/office/word/2015/wordml/symex" xmlns:wpg="http://schemas.microsoft.com/office/word/2010/wordprocessingGroup" xmlns:wpi="http://schemas.microsoft.com/office/word/2010/wordprocessingInk" xmlns:wne="http://schemas.microsoft.com/office/word/2006/wordml" xmlns:wps="http://schemas.microsoft.com/office/word/2010/wordprocessingShape" mc:Ignorable="w14 w15 w16se w16cid w16 w16cex w16sdtdh w16sdtfl w16du wp14">
   <w:abstractNum w:abstractNumId="0" w15:restartNumberingAfterBreak="0">
     <w:nsid w:val="03516AA1"/>
     <w:multiLevelType w:val="hybridMultilevel"/>
@@ -9572,7 +9683,7 @@
 </file>
 
 <file path=word/styles.xml><?xml version="1.0" encoding="utf-8"?>
-<w:styles xmlns:mc="http://schemas.openxmlformats.org/markup-compatibility/2006" xmlns:r="http://schemas.openxmlformats.org/officeDocument/2006/relationships" xmlns:w="http://schemas.openxmlformats.org/wordprocessingml/2006/main" xmlns:w14="http://schemas.microsoft.com/office/word/2010/wordml" xmlns:w15="http://schemas.microsoft.com/office/word/2012/wordml" xmlns:w16cex="http://schemas.microsoft.com/office/word/2018/wordml/cex" xmlns:w16cid="http://schemas.microsoft.com/office/word/2016/wordml/cid" xmlns:w16="http://schemas.microsoft.com/office/word/2018/wordml" xmlns:w16sdtdh="http://schemas.microsoft.com/office/word/2020/wordml/sdtdatahash" xmlns:w16se="http://schemas.microsoft.com/office/word/2015/wordml/symex" mc:Ignorable="w14 w15 w16se w16cid w16 w16cex w16sdtdh">
+<w:styles xmlns:mc="http://schemas.openxmlformats.org/markup-compatibility/2006" xmlns:r="http://schemas.openxmlformats.org/officeDocument/2006/relationships" xmlns:w="http://schemas.openxmlformats.org/wordprocessingml/2006/main" xmlns:w14="http://schemas.microsoft.com/office/word/2010/wordml" xmlns:w15="http://schemas.microsoft.com/office/word/2012/wordml" xmlns:w16cex="http://schemas.microsoft.com/office/word/2018/wordml/cex" xmlns:w16cid="http://schemas.microsoft.com/office/word/2016/wordml/cid" xmlns:w16="http://schemas.microsoft.com/office/word/2018/wordml" xmlns:w16du="http://schemas.microsoft.com/office/word/2023/wordml/word16du" xmlns:w16sdtdh="http://schemas.microsoft.com/office/word/2020/wordml/sdtdatahash" xmlns:w16sdtfl="http://schemas.microsoft.com/office/word/2024/wordml/sdtformatlock" xmlns:w16se="http://schemas.microsoft.com/office/word/2015/wordml/symex" mc:Ignorable="w14 w15 w16se w16cid w16 w16cex w16sdtdh w16sdtfl w16du">
   <w:docDefaults>
     <w:rPrDefault>
       <w:rPr>

</xml_diff>

<commit_message>
Getting Things more stable for the start of the semester.
</commit_message>
<xml_diff>
--- a/Administration/VC - Syllabus.docx
+++ b/Administration/VC - Syllabus.docx
@@ -1217,29 +1217,19 @@
           <w:szCs w:val="24"/>
         </w:rPr>
       </w:pPr>
-      <w:r>
-        <w:fldChar w:fldCharType="begin"/>
-      </w:r>
-      <w:r>
-        <w:instrText>HYPERLINK "https://www.youtube.com/watch?v=WcRtIpvjKNI&amp;list=PLbPt2qKXQzJ8-P3Qe9lDPtxwFSdbDbcvW&amp;ab_channel=8Blit-RetroATARI2600GameProgramming"</w:instrText>
-      </w:r>
-      <w:r>
-        <w:fldChar w:fldCharType="separate"/>
-      </w:r>
-      <w:r>
-        <w:rPr>
-          <w:rStyle w:val="Hyperlink"/>
-          <w:szCs w:val="24"/>
-        </w:rPr>
-        <w:t>8Blit Programming for the 2600 playlist</w:t>
-      </w:r>
-      <w:r>
-        <w:fldChar w:fldCharType="end"/>
-      </w:r>
+      <w:hyperlink r:id="rId14" w:history="1">
+        <w:r>
+          <w:rPr>
+            <w:rStyle w:val="Hyperlink"/>
+            <w:szCs w:val="24"/>
+          </w:rPr>
+          <w:t>8Blit Programming for the 2600 playlist</w:t>
+        </w:r>
+      </w:hyperlink>
       <w:r>
         <w:t xml:space="preserve"> || </w:t>
       </w:r>
-      <w:hyperlink r:id="rId14" w:history="1">
+      <w:hyperlink r:id="rId15" w:history="1">
         <w:r>
           <w:rPr>
             <w:rStyle w:val="Hyperlink"/>
@@ -1276,7 +1266,7 @@
           <w:szCs w:val="24"/>
         </w:rPr>
       </w:pPr>
-      <w:hyperlink r:id="rId15" w:history="1">
+      <w:hyperlink r:id="rId16" w:history="1">
         <w:r>
           <w:rPr>
             <w:rStyle w:val="Hyperlink"/>
@@ -1337,7 +1327,7 @@
                     </pic:cNvPicPr>
                   </pic:nvPicPr>
                   <pic:blipFill>
-                    <a:blip r:embed="rId16" cstate="print">
+                    <a:blip r:embed="rId17" cstate="print">
                       <a:extLst>
                         <a:ext uri="{28A0092B-C50C-407E-A947-70E740481C1C}">
                           <a14:useLocalDpi xmlns:a14="http://schemas.microsoft.com/office/drawing/2010/main" val="0"/>
@@ -2571,7 +2561,7 @@
                     </pic:cNvPicPr>
                   </pic:nvPicPr>
                   <pic:blipFill>
-                    <a:blip r:embed="rId17">
+                    <a:blip r:embed="rId18">
                       <a:extLst>
                         <a:ext uri="{28A0092B-C50C-407E-A947-70E740481C1C}">
                           <a14:useLocalDpi xmlns:a14="http://schemas.microsoft.com/office/drawing/2010/main" val="0"/>
@@ -2636,7 +2626,7 @@
                     </pic:cNvPicPr>
                   </pic:nvPicPr>
                   <pic:blipFill>
-                    <a:blip r:embed="rId18" cstate="print">
+                    <a:blip r:embed="rId19" cstate="print">
                       <a:extLst>
                         <a:ext uri="{28A0092B-C50C-407E-A947-70E740481C1C}">
                           <a14:useLocalDpi xmlns:a14="http://schemas.microsoft.com/office/drawing/2010/main" val="0"/>
@@ -2824,7 +2814,7 @@
         <w:t xml:space="preserve">Source Code </w:t>
       </w:r>
       <w:r>
-        <w:t>Problems</w:t>
+        <w:t>Assignments</w:t>
       </w:r>
     </w:p>
     <w:p>
@@ -2841,34 +2831,22 @@
       <w:r>
         <w:t xml:space="preserve"> and we will then evaluate its source code which is </w:t>
       </w:r>
-      <w:hyperlink r:id="rId19" w:history="1">
+      <w:hyperlink r:id="rId20" w:history="1">
         <w:r>
           <w:rPr>
             <w:rStyle w:val="Hyperlink"/>
           </w:rPr>
-          <w:t>loca</w:t>
-        </w:r>
-        <w:r>
-          <w:rPr>
-            <w:rStyle w:val="Hyperlink"/>
-          </w:rPr>
-          <w:t>t</w:t>
-        </w:r>
-        <w:r>
-          <w:rPr>
-            <w:rStyle w:val="Hyperlink"/>
-          </w:rPr>
-          <w:t>ed here</w:t>
+          <w:t>located here</w:t>
         </w:r>
       </w:hyperlink>
       <w:r>
         <w:t>. You will go through the code</w:t>
       </w:r>
       <w:r>
-        <w:t xml:space="preserve"> based on the assigned reading from our other textbook and provide some insight of the routines being taught versus how that routine is being used. Examples will be provided. </w:t>
-      </w:r>
-      <w:r>
-        <w:t>Each evaluation will require 10 notations as comments and 500 words explaining the code.</w:t>
+        <w:t xml:space="preserve"> based on the assigned reading from our other textbook and provide some insight of </w:t>
+      </w:r>
+      <w:r>
+        <w:t>some labels or affordances for these games. These should be as long as necessary and will mostly fall under the speculative portion of things at first but be more informed later.</w:t>
       </w:r>
     </w:p>
     <w:p>
@@ -3030,24 +3008,12 @@
       <w:r>
         <w:t xml:space="preserve">A post mortem </w:t>
       </w:r>
-      <w:hyperlink r:id="rId20" w:history="1">
+      <w:hyperlink r:id="rId21" w:history="1">
         <w:r>
           <w:rPr>
             <w:rStyle w:val="Hyperlink"/>
           </w:rPr>
-          <w:t>using t</w:t>
-        </w:r>
-        <w:r>
-          <w:rPr>
-            <w:rStyle w:val="Hyperlink"/>
-          </w:rPr>
-          <w:t>h</w:t>
-        </w:r>
-        <w:r>
-          <w:rPr>
-            <w:rStyle w:val="Hyperlink"/>
-          </w:rPr>
-          <w:t>is template</w:t>
+          <w:t>using this template</w:t>
         </w:r>
       </w:hyperlink>
       <w:r>
@@ -3075,7 +3041,7 @@
       <w:r>
         <w:t xml:space="preserve">. You can see the service </w:t>
       </w:r>
-      <w:hyperlink r:id="rId21" w:history="1">
+      <w:hyperlink r:id="rId22" w:history="1">
         <w:r>
           <w:rPr>
             <w:rStyle w:val="Hyperlink"/>
@@ -3131,20 +3097,6 @@
     </w:p>
     <w:p>
       <w:pPr>
-        <w:rPr>
-          <w:szCs w:val="24"/>
-        </w:rPr>
-      </w:pPr>
-    </w:p>
-    <w:p>
-      <w:pPr>
-        <w:rPr>
-          <w:szCs w:val="24"/>
-        </w:rPr>
-      </w:pPr>
-    </w:p>
-    <w:p>
-      <w:pPr>
         <w:pStyle w:val="Heading2"/>
         <w:numPr>
           <w:ilvl w:val="0"/>
@@ -3154,6 +3106,7 @@
       <w:bookmarkStart w:id="11" w:name="RIT_Course_Information"/>
       <w:bookmarkEnd w:id="11"/>
       <w:r>
+        <w:lastRenderedPageBreak/>
         <w:t>Policies and Procedures</w:t>
       </w:r>
     </w:p>
@@ -3514,7 +3467,7 @@
       <w:r>
         <w:t>You may review the posted policy on the RIT Student Rights and Responsibilities web site (</w:t>
       </w:r>
-      <w:hyperlink r:id="rId22" w:history="1">
+      <w:hyperlink r:id="rId23" w:history="1">
         <w:r>
           <w:rPr>
             <w:rStyle w:val="Hyperlink"/>
@@ -3564,7 +3517,7 @@
       <w:pPr>
         <w:pStyle w:val="BodyText"/>
       </w:pPr>
-      <w:hyperlink r:id="rId23" w:history="1">
+      <w:hyperlink r:id="rId24" w:history="1">
         <w:r>
           <w:rPr>
             <w:rStyle w:val="Hyperlink"/>
@@ -3586,6 +3539,7 @@
       <w:bookmarkStart w:id="13" w:name="ADA_Statement"/>
       <w:bookmarkEnd w:id="13"/>
       <w:r>
+        <w:lastRenderedPageBreak/>
         <w:t>ADA Statement</w:t>
       </w:r>
     </w:p>
@@ -3616,7 +3570,7 @@
         </w:rPr>
         <w:t>Please review the posted policy in the Students Rights &amp; Responsibilities (</w:t>
       </w:r>
-      <w:hyperlink r:id="rId24" w:history="1">
+      <w:hyperlink r:id="rId25" w:history="1">
         <w:r>
           <w:rPr>
             <w:rStyle w:val="Hyperlink"/>
@@ -3659,7 +3613,7 @@
         </w:rPr>
         <w:t xml:space="preserve"> they disclosed to the instructor the first week of classes. Do not wait until you are doing poorly in the course to request accommodation; poor grades will not be altered once earned. You must have current documentation from RIT's Office for Disability Services (ODS) that confirms your disability status and supports your request for academic adjustments, auxiliary aids, and services: http:// </w:t>
       </w:r>
-      <w:hyperlink r:id="rId25">
+      <w:hyperlink r:id="rId26">
         <w:r>
           <w:rPr>
             <w:rStyle w:val="Hyperlink"/>
@@ -5000,6 +4954,17 @@
         <w:rPr>
           <w:b/>
           <w:bCs/>
+          <w:szCs w:val="24"/>
+        </w:rPr>
+      </w:pPr>
+    </w:p>
+    <w:p>
+      <w:pPr>
+        <w:spacing w:after="240"/>
+        <w:jc w:val="center"/>
+        <w:rPr>
+          <w:b/>
+          <w:bCs/>
           <w:sz w:val="28"/>
           <w:szCs w:val="28"/>
         </w:rPr>
@@ -5010,6 +4975,7 @@
           <w:bCs/>
           <w:szCs w:val="24"/>
         </w:rPr>
+        <w:lastRenderedPageBreak/>
         <w:t>Course Schedule and Outline</w:t>
       </w:r>
     </w:p>
@@ -5073,7 +5039,6 @@
                 <w:bCs/>
                 <w:szCs w:val="24"/>
               </w:rPr>
-              <w:lastRenderedPageBreak/>
               <w:t>#</w:t>
             </w:r>
           </w:p>
@@ -5757,13 +5722,6 @@
                 <w:szCs w:val="24"/>
               </w:rPr>
             </w:pPr>
-            <w:r>
-              <w:rPr>
-                <w:rFonts w:ascii="Times New Roman" w:hAnsi="Times New Roman" w:cs="Times New Roman"/>
-                <w:szCs w:val="24"/>
-              </w:rPr>
-              <w:t>1</w:t>
-            </w:r>
           </w:p>
         </w:tc>
       </w:tr>
@@ -6185,13 +6143,6 @@
                 <w:szCs w:val="24"/>
               </w:rPr>
             </w:pPr>
-            <w:r>
-              <w:rPr>
-                <w:rFonts w:ascii="Times New Roman" w:hAnsi="Times New Roman" w:cs="Times New Roman"/>
-                <w:szCs w:val="24"/>
-              </w:rPr>
-              <w:t>2</w:t>
-            </w:r>
           </w:p>
         </w:tc>
       </w:tr>
@@ -6592,13 +6543,6 @@
                 <w:szCs w:val="24"/>
               </w:rPr>
             </w:pPr>
-            <w:r>
-              <w:rPr>
-                <w:rFonts w:ascii="Times New Roman" w:hAnsi="Times New Roman" w:cs="Times New Roman"/>
-                <w:szCs w:val="24"/>
-              </w:rPr>
-              <w:t>3</w:t>
-            </w:r>
           </w:p>
         </w:tc>
       </w:tr>
@@ -7009,13 +6953,6 @@
                 <w:szCs w:val="24"/>
               </w:rPr>
             </w:pPr>
-            <w:r>
-              <w:rPr>
-                <w:rFonts w:ascii="Times New Roman" w:hAnsi="Times New Roman" w:cs="Times New Roman"/>
-                <w:szCs w:val="24"/>
-              </w:rPr>
-              <w:t>4</w:t>
-            </w:r>
           </w:p>
         </w:tc>
       </w:tr>
@@ -7432,13 +7369,6 @@
                 <w:szCs w:val="24"/>
               </w:rPr>
             </w:pPr>
-            <w:r>
-              <w:rPr>
-                <w:rFonts w:ascii="Times New Roman" w:hAnsi="Times New Roman" w:cs="Times New Roman"/>
-                <w:szCs w:val="24"/>
-              </w:rPr>
-              <w:t>5</w:t>
-            </w:r>
           </w:p>
         </w:tc>
       </w:tr>
@@ -7914,7 +7844,14 @@
                 <w:rFonts w:ascii="Times New Roman" w:hAnsi="Times New Roman" w:cs="Times New Roman"/>
                 <w:szCs w:val="24"/>
               </w:rPr>
-              <w:t>2 required check</w:t>
+              <w:t>4</w:t>
+            </w:r>
+            <w:r>
+              <w:rPr>
+                <w:rFonts w:ascii="Times New Roman" w:hAnsi="Times New Roman" w:cs="Times New Roman"/>
+                <w:szCs w:val="24"/>
+              </w:rPr>
+              <w:t xml:space="preserve"> required check</w:t>
             </w:r>
             <w:r>
               <w:rPr>

</xml_diff>